<commit_message>
edit intro for motivation
</commit_message>
<xml_diff>
--- a/Response_Letter.docx
+++ b/Response_Letter.docx
@@ -394,7 +394,11 @@
       </w:pPr>
       <w:r>
         <w:rPr/>
-        <w:t>In fact, we are having a version of npGraph that enable ReadUntil protocol for selective sequencing oriented toward complete microbial genomes.</w:t>
+        <w:t xml:space="preserve">In fact, we are having a version of npGraph that enable ReadUntil protocol for selective sequencing oriented toward complete microbial genomes </w:t>
+      </w:r>
+      <w:r>
+        <w:rPr/>
+        <w:t>but it is not included here in the scope of this study.</w:t>
       </w:r>
     </w:p>
     <w:p>
@@ -656,7 +660,10 @@
         </w:rPr>
       </w:pPr>
       <w:r>
-        <w:rPr/>
+        <w:rPr>
+          <w:i/>
+          <w:iCs/>
+        </w:rPr>
       </w:r>
     </w:p>
     <w:p>
@@ -1121,6 +1128,7 @@
     <w:rPrDefault>
       <w:rPr>
         <w:rFonts w:ascii="Liberation Serif" w:hAnsi="Liberation Serif" w:eastAsia="Noto Sans CJK SC Regular" w:cs="FreeSans"/>
+        <w:sz w:val="20"/>
         <w:szCs w:val="24"/>
         <w:lang w:val="en-AU" w:eastAsia="zh-CN" w:bidi="hi-IN"/>
       </w:rPr>
@@ -1136,6 +1144,7 @@
     <w:qFormat/>
     <w:pPr>
       <w:widowControl w:val="false"/>
+      <w:suppressAutoHyphens w:val="true"/>
       <w:bidi w:val="0"/>
       <w:spacing w:before="0" w:after="0"/>
       <w:jc w:val="left"/>

</xml_diff>